<commit_message>
add function for create a mail with a contract
</commit_message>
<xml_diff>
--- a/template/mailERAM.docx
+++ b/template/mailERAM.docx
@@ -81,15 +81,51 @@
                               </w:rPr>
                             </w:pPr>
                             <w:bookmarkStart w:id="0" w:name="civility"/>
-                            <w:proofErr w:type="gramStart"/>
                             <w:r>
                               <w:rPr>
                                 <w:lang w:val="en-US"/>
                               </w:rPr>
-                              <w:t>civility</w:t>
+                              <w:t>C</w:t>
+                            </w:r>
+                            <w:r>
+                              <w:rPr>
+                                <w:lang w:val="en-US"/>
+                              </w:rPr>
+                              <w:t>ivility</w:t>
                             </w:r>
                             <w:bookmarkEnd w:id="0"/>
-                            <w:proofErr w:type="gramEnd"/>
+                            <w:r>
+                              <w:rPr>
+                                <w:lang w:val="en-US"/>
+                              </w:rPr>
+                              <w:t xml:space="preserve"> </w:t>
+                            </w:r>
+                            <w:bookmarkStart w:id="1" w:name="name"/>
+                            <w:r>
+                              <w:rPr>
+                                <w:lang w:val="en-US"/>
+                              </w:rPr>
+                              <w:t>name</w:t>
+                            </w:r>
+                            <w:bookmarkEnd w:id="1"/>
+                            <w:r>
+                              <w:rPr>
+                                <w:lang w:val="en-US"/>
+                              </w:rPr>
+                              <w:t xml:space="preserve"> </w:t>
+                            </w:r>
+                            <w:bookmarkStart w:id="2" w:name="firstName"/>
+                            <w:bookmarkStart w:id="3" w:name="_GoBack"/>
+                            <w:proofErr w:type="spellStart"/>
+                            <w:r>
+                              <w:rPr>
+                                <w:lang w:val="en-US"/>
+                              </w:rPr>
+                              <w:t>firstName</w:t>
+                            </w:r>
+                            <w:bookmarkEnd w:id="2"/>
+                            <w:bookmarkEnd w:id="3"/>
+                            <w:proofErr w:type="spellEnd"/>
                           </w:p>
                           <w:p>
                             <w:pPr>
@@ -98,7 +134,7 @@
                                 <w:lang w:val="en-US"/>
                               </w:rPr>
                             </w:pPr>
-                            <w:bookmarkStart w:id="1" w:name="addressNumber"/>
+                            <w:bookmarkStart w:id="4" w:name="addressNumber"/>
                             <w:proofErr w:type="spellStart"/>
                             <w:proofErr w:type="gramStart"/>
                             <w:r>
@@ -107,7 +143,7 @@
                               </w:rPr>
                               <w:t>addressNumber</w:t>
                             </w:r>
-                            <w:bookmarkEnd w:id="1"/>
+                            <w:bookmarkEnd w:id="4"/>
                             <w:proofErr w:type="spellEnd"/>
                             <w:proofErr w:type="gramEnd"/>
                             <w:r>
@@ -116,14 +152,14 @@
                               </w:rPr>
                               <w:t xml:space="preserve"> </w:t>
                             </w:r>
-                            <w:bookmarkStart w:id="2" w:name="address"/>
+                            <w:bookmarkStart w:id="5" w:name="address"/>
                             <w:r>
                               <w:rPr>
                                 <w:lang w:val="en-US"/>
                               </w:rPr>
                               <w:t>address</w:t>
                             </w:r>
-                            <w:bookmarkEnd w:id="2"/>
+                            <w:bookmarkEnd w:id="5"/>
                           </w:p>
                           <w:p>
                             <w:pPr>
@@ -132,7 +168,7 @@
                                 <w:lang w:val="en-US"/>
                               </w:rPr>
                             </w:pPr>
-                            <w:bookmarkStart w:id="3" w:name="postalCode"/>
+                            <w:bookmarkStart w:id="6" w:name="postalCode"/>
                             <w:proofErr w:type="spellStart"/>
                             <w:proofErr w:type="gramStart"/>
                             <w:r>
@@ -141,7 +177,7 @@
                               </w:rPr>
                               <w:t>postalCode</w:t>
                             </w:r>
-                            <w:bookmarkEnd w:id="3"/>
+                            <w:bookmarkEnd w:id="6"/>
                             <w:proofErr w:type="spellEnd"/>
                             <w:proofErr w:type="gramEnd"/>
                             <w:r>
@@ -150,14 +186,14 @@
                               </w:rPr>
                               <w:t xml:space="preserve"> </w:t>
                             </w:r>
-                            <w:bookmarkStart w:id="4" w:name="locality"/>
+                            <w:bookmarkStart w:id="7" w:name="locality"/>
                             <w:r>
                               <w:rPr>
                                 <w:lang w:val="en-US"/>
                               </w:rPr>
                               <w:t>Locality</w:t>
                             </w:r>
-                            <w:bookmarkEnd w:id="4"/>
+                            <w:bookmarkEnd w:id="7"/>
                           </w:p>
                         </w:txbxContent>
                       </wps:txbx>
@@ -192,16 +228,52 @@
                           <w:lang w:val="en-US"/>
                         </w:rPr>
                       </w:pPr>
-                      <w:bookmarkStart w:id="5" w:name="civility"/>
-                      <w:proofErr w:type="gramStart"/>
+                      <w:bookmarkStart w:id="8" w:name="civility"/>
                       <w:r>
                         <w:rPr>
                           <w:lang w:val="en-US"/>
                         </w:rPr>
-                        <w:t>civility</w:t>
+                        <w:t>C</w:t>
                       </w:r>
-                      <w:bookmarkEnd w:id="5"/>
-                      <w:proofErr w:type="gramEnd"/>
+                      <w:r>
+                        <w:rPr>
+                          <w:lang w:val="en-US"/>
+                        </w:rPr>
+                        <w:t>ivility</w:t>
+                      </w:r>
+                      <w:bookmarkEnd w:id="8"/>
+                      <w:r>
+                        <w:rPr>
+                          <w:lang w:val="en-US"/>
+                        </w:rPr>
+                        <w:t xml:space="preserve"> </w:t>
+                      </w:r>
+                      <w:bookmarkStart w:id="9" w:name="name"/>
+                      <w:r>
+                        <w:rPr>
+                          <w:lang w:val="en-US"/>
+                        </w:rPr>
+                        <w:t>name</w:t>
+                      </w:r>
+                      <w:bookmarkEnd w:id="9"/>
+                      <w:r>
+                        <w:rPr>
+                          <w:lang w:val="en-US"/>
+                        </w:rPr>
+                        <w:t xml:space="preserve"> </w:t>
+                      </w:r>
+                      <w:bookmarkStart w:id="10" w:name="firstName"/>
+                      <w:bookmarkStart w:id="11" w:name="_GoBack"/>
+                      <w:proofErr w:type="spellStart"/>
+                      <w:r>
+                        <w:rPr>
+                          <w:lang w:val="en-US"/>
+                        </w:rPr>
+                        <w:t>firstName</w:t>
+                      </w:r>
+                      <w:bookmarkEnd w:id="10"/>
+                      <w:bookmarkEnd w:id="11"/>
+                      <w:proofErr w:type="spellEnd"/>
                     </w:p>
                     <w:p>
                       <w:pPr>
@@ -210,7 +282,7 @@
                           <w:lang w:val="en-US"/>
                         </w:rPr>
                       </w:pPr>
-                      <w:bookmarkStart w:id="6" w:name="addressNumber"/>
+                      <w:bookmarkStart w:id="12" w:name="addressNumber"/>
                       <w:proofErr w:type="spellStart"/>
                       <w:proofErr w:type="gramStart"/>
                       <w:r>
@@ -219,7 +291,7 @@
                         </w:rPr>
                         <w:t>addressNumber</w:t>
                       </w:r>
-                      <w:bookmarkEnd w:id="6"/>
+                      <w:bookmarkEnd w:id="12"/>
                       <w:proofErr w:type="spellEnd"/>
                       <w:proofErr w:type="gramEnd"/>
                       <w:r>
@@ -228,14 +300,14 @@
                         </w:rPr>
                         <w:t xml:space="preserve"> </w:t>
                       </w:r>
-                      <w:bookmarkStart w:id="7" w:name="address"/>
+                      <w:bookmarkStart w:id="13" w:name="address"/>
                       <w:r>
                         <w:rPr>
                           <w:lang w:val="en-US"/>
                         </w:rPr>
                         <w:t>address</w:t>
                       </w:r>
-                      <w:bookmarkEnd w:id="7"/>
+                      <w:bookmarkEnd w:id="13"/>
                     </w:p>
                     <w:p>
                       <w:pPr>
@@ -244,7 +316,7 @@
                           <w:lang w:val="en-US"/>
                         </w:rPr>
                       </w:pPr>
-                      <w:bookmarkStart w:id="8" w:name="postalCode"/>
+                      <w:bookmarkStart w:id="14" w:name="postalCode"/>
                       <w:proofErr w:type="spellStart"/>
                       <w:proofErr w:type="gramStart"/>
                       <w:r>
@@ -253,7 +325,7 @@
                         </w:rPr>
                         <w:t>postalCode</w:t>
                       </w:r>
-                      <w:bookmarkEnd w:id="8"/>
+                      <w:bookmarkEnd w:id="14"/>
                       <w:proofErr w:type="spellEnd"/>
                       <w:proofErr w:type="gramEnd"/>
                       <w:r>
@@ -262,14 +334,14 @@
                         </w:rPr>
                         <w:t xml:space="preserve"> </w:t>
                       </w:r>
-                      <w:bookmarkStart w:id="9" w:name="locality"/>
+                      <w:bookmarkStart w:id="15" w:name="locality"/>
                       <w:r>
                         <w:rPr>
                           <w:lang w:val="en-US"/>
                         </w:rPr>
                         <w:t>Locality</w:t>
                       </w:r>
-                      <w:bookmarkEnd w:id="9"/>
+                      <w:bookmarkEnd w:id="15"/>
                     </w:p>
                   </w:txbxContent>
                 </v:textbox>
@@ -364,7 +436,7 @@
         </w:rPr>
         <w:t xml:space="preserve"> </w:t>
       </w:r>
-      <w:bookmarkStart w:id="10" w:name="date"/>
+      <w:bookmarkStart w:id="16" w:name="date"/>
       <w:r>
         <w:rPr>
           <w:rFonts w:cs="Calibri"/>
@@ -374,9 +446,7 @@
         </w:rPr>
         <w:t>date</w:t>
       </w:r>
-      <w:bookmarkStart w:id="11" w:name="_GoBack"/>
-      <w:bookmarkEnd w:id="10"/>
-      <w:bookmarkEnd w:id="11"/>
+      <w:bookmarkEnd w:id="16"/>
     </w:p>
     <w:p>
       <w:pPr>
@@ -4911,7 +4981,7 @@
 </file>
 
 <file path=customXml/itemProps1.xml><?xml version="1.0" encoding="utf-8"?>
-<ds:datastoreItem xmlns:ds="http://schemas.openxmlformats.org/officeDocument/2006/customXml" ds:itemID="{39875C34-80CC-47D3-8981-D27EAC6119F8}">
+<ds:datastoreItem xmlns:ds="http://schemas.openxmlformats.org/officeDocument/2006/customXml" ds:itemID="{23213A9A-0831-43C5-83EB-A148CD56CF9A}">
   <ds:schemaRefs>
     <ds:schemaRef ds:uri="http://schemas.openxmlformats.org/officeDocument/2006/bibliography"/>
   </ds:schemaRefs>

</xml_diff>